<commit_message>
Final Code commit. Code works in simulation and on uController
</commit_message>
<xml_diff>
--- a/lab1_AnalysisandDiscussion.docx
+++ b/lab1_AnalysisandDiscussion.docx
@@ -62,43 +62,7 @@
           <w:sz w:val="24"/>
           <w:szCs w:val="24"/>
         </w:rPr>
-        <w:t xml:space="preserve">In what way is it good design of </w:t>
-      </w:r>
-      <w:proofErr w:type="spellStart"/>
-      <w:r>
-        <w:rPr>
-          <w:rFonts w:ascii="Times New Roman" w:eastAsia="Times New Roman" w:hAnsi="Times New Roman" w:cs="Times New Roman"/>
-          <w:sz w:val="24"/>
-          <w:szCs w:val="24"/>
-        </w:rPr>
-        <w:t>fixed.c</w:t>
-      </w:r>
-      <w:proofErr w:type="spellEnd"/>
-      <w:r>
-        <w:rPr>
-          <w:rFonts w:ascii="Times New Roman" w:eastAsia="Times New Roman" w:hAnsi="Times New Roman" w:cs="Times New Roman"/>
-          <w:sz w:val="24"/>
-          <w:szCs w:val="24"/>
-        </w:rPr>
-        <w:t xml:space="preserve"> that there is no arrow directly from the </w:t>
-      </w:r>
-      <w:proofErr w:type="spellStart"/>
-      <w:r>
-        <w:rPr>
-          <w:rFonts w:ascii="Times New Roman" w:eastAsia="Times New Roman" w:hAnsi="Times New Roman" w:cs="Times New Roman"/>
-          <w:sz w:val="24"/>
-          <w:szCs w:val="24"/>
-        </w:rPr>
-        <w:t>fixed.c</w:t>
-      </w:r>
-      <w:proofErr w:type="spellEnd"/>
-      <w:r>
-        <w:rPr>
-          <w:rFonts w:ascii="Times New Roman" w:eastAsia="Times New Roman" w:hAnsi="Times New Roman" w:cs="Times New Roman"/>
-          <w:sz w:val="24"/>
-          <w:szCs w:val="24"/>
-        </w:rPr>
-        <w:t xml:space="preserve"> module to the rit128x96x4.c module in the call graph for your system?</w:t>
+        <w:t>In what way is it good design of fixed.c that there is no arrow directly from the fixed.c module to the rit128x96x4.c module in the call graph for your system?</w:t>
       </w:r>
     </w:p>
     <w:p>
@@ -361,86 +325,37 @@
           <w:sz w:val="24"/>
           <w:szCs w:val="24"/>
         </w:rPr>
-        <w:t>Give an example application (not mentioned in this lab assignment) for fixed-point. Describe the problem, and choose an appropriate fixed-point format. (</w:t>
-      </w:r>
-      <w:proofErr w:type="gramStart"/>
-      <w:r>
-        <w:rPr>
-          <w:rFonts w:ascii="Times New Roman" w:eastAsia="Times New Roman" w:hAnsi="Times New Roman" w:cs="Times New Roman"/>
-          <w:sz w:val="24"/>
-          <w:szCs w:val="24"/>
-        </w:rPr>
-        <w:t>no</w:t>
-      </w:r>
-      <w:proofErr w:type="gramEnd"/>
-      <w:r>
-        <w:rPr>
-          <w:rFonts w:ascii="Times New Roman" w:eastAsia="Times New Roman" w:hAnsi="Times New Roman" w:cs="Times New Roman"/>
-          <w:sz w:val="24"/>
-          <w:szCs w:val="24"/>
-        </w:rPr>
-        <w:t xml:space="preserve"> software implementation required).</w:t>
-      </w:r>
-    </w:p>
-    <w:p>
-      <w:pPr>
-        <w:spacing w:after="0" w:line="240" w:lineRule="auto"/>
-        <w:rPr>
-          <w:rFonts w:ascii="Times New Roman" w:eastAsia="Times New Roman" w:hAnsi="Times New Roman" w:cs="Times New Roman"/>
-          <w:sz w:val="24"/>
-          <w:szCs w:val="24"/>
-        </w:rPr>
-      </w:pPr>
-    </w:p>
-    <w:p>
-      <w:pPr>
-        <w:spacing w:after="0" w:line="240" w:lineRule="auto"/>
-        <w:rPr>
-          <w:rFonts w:ascii="Times New Roman" w:eastAsia="Times New Roman" w:hAnsi="Times New Roman" w:cs="Times New Roman"/>
-          <w:i/>
-          <w:sz w:val="24"/>
-          <w:szCs w:val="24"/>
-        </w:rPr>
-      </w:pPr>
-      <w:r>
-        <w:rPr>
-          <w:rFonts w:ascii="Times New Roman" w:eastAsia="Times New Roman" w:hAnsi="Times New Roman" w:cs="Times New Roman"/>
-          <w:i/>
-          <w:sz w:val="24"/>
-          <w:szCs w:val="24"/>
-        </w:rPr>
-        <w:t>Fixed point could be used to implement a simple kitchen timer. The range would be from 0:00 to 59:59 (</w:t>
-      </w:r>
-      <w:proofErr w:type="spellStart"/>
-      <w:r>
-        <w:rPr>
-          <w:rFonts w:ascii="Times New Roman" w:eastAsia="Times New Roman" w:hAnsi="Times New Roman" w:cs="Times New Roman"/>
-          <w:i/>
-          <w:sz w:val="24"/>
-          <w:szCs w:val="24"/>
-        </w:rPr>
-        <w:t>Minutes</w:t>
-      </w:r>
-      <w:proofErr w:type="gramStart"/>
-      <w:r>
-        <w:rPr>
-          <w:rFonts w:ascii="Times New Roman" w:eastAsia="Times New Roman" w:hAnsi="Times New Roman" w:cs="Times New Roman"/>
-          <w:i/>
-          <w:sz w:val="24"/>
-          <w:szCs w:val="24"/>
-        </w:rPr>
-        <w:t>:Seconds</w:t>
-      </w:r>
-      <w:proofErr w:type="spellEnd"/>
-      <w:proofErr w:type="gramEnd"/>
-      <w:r>
-        <w:rPr>
-          <w:rFonts w:ascii="Times New Roman" w:eastAsia="Times New Roman" w:hAnsi="Times New Roman" w:cs="Times New Roman"/>
-          <w:i/>
-          <w:sz w:val="24"/>
-          <w:szCs w:val="24"/>
-        </w:rPr>
-        <w:t>). For this application you would need a resolution of 0.01 and a way to alter basic arithmetic calculations to accommodate the 60-place value for seconds. The most appropriate format would be 32bit fixed-point decimal.</w:t>
+        <w:t>Give an example application (not mentioned in this lab assignment) for fixed-point. Describe the problem, and choose an appropriate fixed-point format. (no software implementation required).</w:t>
+      </w:r>
+    </w:p>
+    <w:p>
+      <w:pPr>
+        <w:spacing w:after="0" w:line="240" w:lineRule="auto"/>
+        <w:rPr>
+          <w:rFonts w:ascii="Times New Roman" w:eastAsia="Times New Roman" w:hAnsi="Times New Roman" w:cs="Times New Roman"/>
+          <w:sz w:val="24"/>
+          <w:szCs w:val="24"/>
+        </w:rPr>
+      </w:pPr>
+    </w:p>
+    <w:p>
+      <w:pPr>
+        <w:spacing w:after="0" w:line="240" w:lineRule="auto"/>
+        <w:rPr>
+          <w:rFonts w:ascii="Times New Roman" w:eastAsia="Times New Roman" w:hAnsi="Times New Roman" w:cs="Times New Roman"/>
+          <w:i/>
+          <w:sz w:val="24"/>
+          <w:szCs w:val="24"/>
+        </w:rPr>
+      </w:pPr>
+      <w:r>
+        <w:rPr>
+          <w:rFonts w:ascii="Times New Roman" w:eastAsia="Times New Roman" w:hAnsi="Times New Roman" w:cs="Times New Roman"/>
+          <w:i/>
+          <w:sz w:val="24"/>
+          <w:szCs w:val="24"/>
+        </w:rPr>
+        <w:t>Fixed point could be used to implement a simple kitchen timer. The range would be from 0:00 to 59:59 (Minutes:Seconds). For this application you would need a resolution of 0.01 and a way to alter basic arithmetic calculations to accommodate the 60-place value for seconds. The most appropriate format would be 32bit fixed-point decimal.</w:t>
       </w:r>
     </w:p>
     <w:p>
@@ -526,39 +441,19 @@
           <w:sz w:val="24"/>
           <w:szCs w:val="24"/>
         </w:rPr>
-        <w:t xml:space="preserve">Extra credit) </w:t>
-      </w:r>
-      <w:proofErr w:type="gramStart"/>
-      <w:r>
-        <w:rPr>
-          <w:rFonts w:ascii="Times New Roman" w:eastAsia="Times New Roman" w:hAnsi="Times New Roman" w:cs="Times New Roman"/>
-          <w:sz w:val="24"/>
-          <w:szCs w:val="24"/>
-        </w:rPr>
-        <w:t>Is</w:t>
-      </w:r>
-      <w:proofErr w:type="gramEnd"/>
-      <w:r>
-        <w:rPr>
-          <w:rFonts w:ascii="Times New Roman" w:eastAsia="Times New Roman" w:hAnsi="Times New Roman" w:cs="Times New Roman"/>
-          <w:sz w:val="24"/>
-          <w:szCs w:val="24"/>
-        </w:rPr>
-        <w:t xml:space="preserve"> fixed-point or floating-point arithmetic faster on the Pentium w/MMX?</w:t>
-      </w:r>
-    </w:p>
-    <w:p>
-      <w:pPr>
-        <w:spacing w:after="0" w:line="240" w:lineRule="auto"/>
-        <w:rPr>
-          <w:rFonts w:ascii="Times New Roman" w:eastAsia="Times New Roman" w:hAnsi="Times New Roman" w:cs="Times New Roman"/>
-          <w:i/>
-          <w:sz w:val="24"/>
-          <w:szCs w:val="24"/>
-        </w:rPr>
-      </w:pPr>
-      <w:bookmarkStart w:id="0" w:name="_GoBack"/>
-      <w:bookmarkEnd w:id="0"/>
+        <w:t>Extra credit) Is fixed-point or floating-point arithmetic faster on the Pentium w/MMX?</w:t>
+      </w:r>
+    </w:p>
+    <w:p>
+      <w:pPr>
+        <w:spacing w:after="0" w:line="240" w:lineRule="auto"/>
+        <w:rPr>
+          <w:rFonts w:ascii="Times New Roman" w:eastAsia="Times New Roman" w:hAnsi="Times New Roman" w:cs="Times New Roman"/>
+          <w:i/>
+          <w:sz w:val="24"/>
+          <w:szCs w:val="24"/>
+        </w:rPr>
+      </w:pPr>
       <w:r>
         <w:rPr>
           <w:rFonts w:ascii="Times New Roman" w:eastAsia="Times New Roman" w:hAnsi="Times New Roman" w:cs="Times New Roman"/>
@@ -571,7 +466,12 @@
     </w:p>
     <w:p/>
     <w:sectPr>
-      <w:headerReference w:type="default" r:id="rId7"/>
+      <w:headerReference w:type="even" r:id="rId7"/>
+      <w:headerReference w:type="default" r:id="rId8"/>
+      <w:footerReference w:type="even" r:id="rId9"/>
+      <w:footerReference w:type="default" r:id="rId10"/>
+      <w:headerReference w:type="first" r:id="rId11"/>
+      <w:footerReference w:type="first" r:id="rId12"/>
       <w:pgSz w:w="12240" w:h="15840"/>
       <w:pgMar w:top="1440" w:right="1440" w:bottom="1440" w:left="1440" w:header="720" w:footer="720" w:gutter="0"/>
       <w:cols w:space="720"/>
@@ -606,6 +506,36 @@
 </w:endnotes>
 </file>
 
+<file path=word/footer1.xml><?xml version="1.0" encoding="utf-8"?>
+<w:ftr xmlns:wpc="http://schemas.microsoft.com/office/word/2010/wordprocessingCanvas" xmlns:mc="http://schemas.openxmlformats.org/markup-compatibility/2006" xmlns:o="urn:schemas-microsoft-com:office:office" xmlns:r="http://schemas.openxmlformats.org/officeDocument/2006/relationships" xmlns:m="http://schemas.openxmlformats.org/officeDocument/2006/math" xmlns:v="urn:schemas-microsoft-com:vml" xmlns:wp14="http://schemas.microsoft.com/office/word/2010/wordprocessingDrawing" xmlns:wp="http://schemas.openxmlformats.org/drawingml/2006/wordprocessingDrawing" xmlns:w10="urn:schemas-microsoft-com:office:word" xmlns:w="http://schemas.openxmlformats.org/wordprocessingml/2006/main" xmlns:w14="http://schemas.microsoft.com/office/word/2010/wordml" xmlns:wpg="http://schemas.microsoft.com/office/word/2010/wordprocessingGroup" xmlns:wpi="http://schemas.microsoft.com/office/word/2010/wordprocessingInk" xmlns:wne="http://schemas.microsoft.com/office/word/2006/wordml" xmlns:wps="http://schemas.microsoft.com/office/word/2010/wordprocessingShape" mc:Ignorable="w14 wp14">
+  <w:p>
+    <w:pPr>
+      <w:pStyle w:val="Footer"/>
+    </w:pPr>
+  </w:p>
+</w:ftr>
+</file>
+
+<file path=word/footer2.xml><?xml version="1.0" encoding="utf-8"?>
+<w:ftr xmlns:wpc="http://schemas.microsoft.com/office/word/2010/wordprocessingCanvas" xmlns:mc="http://schemas.openxmlformats.org/markup-compatibility/2006" xmlns:o="urn:schemas-microsoft-com:office:office" xmlns:r="http://schemas.openxmlformats.org/officeDocument/2006/relationships" xmlns:m="http://schemas.openxmlformats.org/officeDocument/2006/math" xmlns:v="urn:schemas-microsoft-com:vml" xmlns:wp14="http://schemas.microsoft.com/office/word/2010/wordprocessingDrawing" xmlns:wp="http://schemas.openxmlformats.org/drawingml/2006/wordprocessingDrawing" xmlns:w10="urn:schemas-microsoft-com:office:word" xmlns:w="http://schemas.openxmlformats.org/wordprocessingml/2006/main" xmlns:w14="http://schemas.microsoft.com/office/word/2010/wordml" xmlns:wpg="http://schemas.microsoft.com/office/word/2010/wordprocessingGroup" xmlns:wpi="http://schemas.microsoft.com/office/word/2010/wordprocessingInk" xmlns:wne="http://schemas.microsoft.com/office/word/2006/wordml" xmlns:wps="http://schemas.microsoft.com/office/word/2010/wordprocessingShape" mc:Ignorable="w14 wp14">
+  <w:p>
+    <w:pPr>
+      <w:pStyle w:val="Footer"/>
+    </w:pPr>
+  </w:p>
+</w:ftr>
+</file>
+
+<file path=word/footer3.xml><?xml version="1.0" encoding="utf-8"?>
+<w:ftr xmlns:wpc="http://schemas.microsoft.com/office/word/2010/wordprocessingCanvas" xmlns:mc="http://schemas.openxmlformats.org/markup-compatibility/2006" xmlns:o="urn:schemas-microsoft-com:office:office" xmlns:r="http://schemas.openxmlformats.org/officeDocument/2006/relationships" xmlns:m="http://schemas.openxmlformats.org/officeDocument/2006/math" xmlns:v="urn:schemas-microsoft-com:vml" xmlns:wp14="http://schemas.microsoft.com/office/word/2010/wordprocessingDrawing" xmlns:wp="http://schemas.openxmlformats.org/drawingml/2006/wordprocessingDrawing" xmlns:w10="urn:schemas-microsoft-com:office:word" xmlns:w="http://schemas.openxmlformats.org/wordprocessingml/2006/main" xmlns:w14="http://schemas.microsoft.com/office/word/2010/wordml" xmlns:wpg="http://schemas.microsoft.com/office/word/2010/wordprocessingGroup" xmlns:wpi="http://schemas.microsoft.com/office/word/2010/wordprocessingInk" xmlns:wne="http://schemas.microsoft.com/office/word/2006/wordml" xmlns:wps="http://schemas.microsoft.com/office/word/2010/wordprocessingShape" mc:Ignorable="w14 wp14">
+  <w:p>
+    <w:pPr>
+      <w:pStyle w:val="Footer"/>
+    </w:pPr>
+  </w:p>
+</w:ftr>
+</file>
+
 <file path=word/footnotes.xml><?xml version="1.0" encoding="utf-8"?>
 <w:footnotes xmlns:wpc="http://schemas.microsoft.com/office/word/2010/wordprocessingCanvas" xmlns:mc="http://schemas.openxmlformats.org/markup-compatibility/2006" xmlns:o="urn:schemas-microsoft-com:office:office" xmlns:r="http://schemas.openxmlformats.org/officeDocument/2006/relationships" xmlns:m="http://schemas.openxmlformats.org/officeDocument/2006/math" xmlns:v="urn:schemas-microsoft-com:vml" xmlns:wp14="http://schemas.microsoft.com/office/word/2010/wordprocessingDrawing" xmlns:wp="http://schemas.openxmlformats.org/drawingml/2006/wordprocessingDrawing" xmlns:w10="urn:schemas-microsoft-com:office:word" xmlns:w="http://schemas.openxmlformats.org/wordprocessingml/2006/main" xmlns:w14="http://schemas.microsoft.com/office/word/2010/wordml" xmlns:wpg="http://schemas.microsoft.com/office/word/2010/wordprocessingGroup" xmlns:wpi="http://schemas.microsoft.com/office/word/2010/wordprocessingInk" xmlns:wne="http://schemas.microsoft.com/office/word/2006/wordml" xmlns:wps="http://schemas.microsoft.com/office/word/2010/wordprocessingShape" mc:Ignorable="w14 wp14">
   <w:footnote w:type="separator" w:id="-1">
@@ -637,16 +567,18 @@
     <w:pPr>
       <w:pStyle w:val="Header"/>
     </w:pPr>
+  </w:p>
+</w:hdr>
+</file>
+
+<file path=word/header2.xml><?xml version="1.0" encoding="utf-8"?>
+<w:hdr xmlns:wpc="http://schemas.microsoft.com/office/word/2010/wordprocessingCanvas" xmlns:mc="http://schemas.openxmlformats.org/markup-compatibility/2006" xmlns:o="urn:schemas-microsoft-com:office:office" xmlns:r="http://schemas.openxmlformats.org/officeDocument/2006/relationships" xmlns:m="http://schemas.openxmlformats.org/officeDocument/2006/math" xmlns:v="urn:schemas-microsoft-com:vml" xmlns:wp14="http://schemas.microsoft.com/office/word/2010/wordprocessingDrawing" xmlns:wp="http://schemas.openxmlformats.org/drawingml/2006/wordprocessingDrawing" xmlns:w10="urn:schemas-microsoft-com:office:word" xmlns:w="http://schemas.openxmlformats.org/wordprocessingml/2006/main" xmlns:w14="http://schemas.microsoft.com/office/word/2010/wordml" xmlns:wpg="http://schemas.microsoft.com/office/word/2010/wordprocessingGroup" xmlns:wpi="http://schemas.microsoft.com/office/word/2010/wordprocessingInk" xmlns:wne="http://schemas.microsoft.com/office/word/2006/wordml" xmlns:wps="http://schemas.microsoft.com/office/word/2010/wordprocessingShape" mc:Ignorable="w14 wp14">
+  <w:p>
+    <w:pPr>
+      <w:pStyle w:val="Header"/>
+    </w:pPr>
     <w:r>
-      <w:t xml:space="preserve">Authors: Kyle O’Brien and </w:t>
-    </w:r>
-    <w:proofErr w:type="spellStart"/>
-    <w:r>
-      <w:t>Maykei</w:t>
-    </w:r>
-    <w:proofErr w:type="spellEnd"/>
-    <w:r>
-      <w:t xml:space="preserve"> Nguyen</w:t>
+      <w:t>Authors: Kyle O’Brien and Maykei Nguyen</w:t>
     </w:r>
   </w:p>
   <w:p>
@@ -654,17 +586,27 @@
       <w:pStyle w:val="Header"/>
     </w:pPr>
     <w:r>
-      <w:t xml:space="preserve">TA: </w:t>
+      <w:t>TA: N</w:t>
     </w:r>
-    <w:proofErr w:type="spellStart"/>
     <w:r>
-      <w:t>Nokhbeh</w:t>
+      <w:t xml:space="preserve">achi </w:t>
     </w:r>
-    <w:proofErr w:type="spellEnd"/>
+    <w:bookmarkStart w:id="0" w:name="_GoBack"/>
+    <w:bookmarkEnd w:id="0"/>
     <w:r>
-      <w:t xml:space="preserve"> / Bard Spring 2012</w:t>
+      <w:t>/ Bard Spring 2012</w:t>
     </w:r>
   </w:p>
+  <w:p>
+    <w:pPr>
+      <w:pStyle w:val="Header"/>
+    </w:pPr>
+  </w:p>
+</w:hdr>
+</file>
+
+<file path=word/header3.xml><?xml version="1.0" encoding="utf-8"?>
+<w:hdr xmlns:wpc="http://schemas.microsoft.com/office/word/2010/wordprocessingCanvas" xmlns:mc="http://schemas.openxmlformats.org/markup-compatibility/2006" xmlns:o="urn:schemas-microsoft-com:office:office" xmlns:r="http://schemas.openxmlformats.org/officeDocument/2006/relationships" xmlns:m="http://schemas.openxmlformats.org/officeDocument/2006/math" xmlns:v="urn:schemas-microsoft-com:vml" xmlns:wp14="http://schemas.microsoft.com/office/word/2010/wordprocessingDrawing" xmlns:wp="http://schemas.openxmlformats.org/drawingml/2006/wordprocessingDrawing" xmlns:w10="urn:schemas-microsoft-com:office:word" xmlns:w="http://schemas.openxmlformats.org/wordprocessingml/2006/main" xmlns:w14="http://schemas.microsoft.com/office/word/2010/wordml" xmlns:wpg="http://schemas.microsoft.com/office/word/2010/wordprocessingGroup" xmlns:wpi="http://schemas.microsoft.com/office/word/2010/wordprocessingInk" xmlns:wne="http://schemas.microsoft.com/office/word/2006/wordml" xmlns:wps="http://schemas.microsoft.com/office/word/2010/wordprocessingShape" mc:Ignorable="w14 wp14">
   <w:p>
     <w:pPr>
       <w:pStyle w:val="Header"/>

</xml_diff>